<commit_message>
finished front and back for report hardware missing some messages on report software
</commit_message>
<xml_diff>
--- a/TODO/plataforma web JUANMA.docx
+++ b/TODO/plataforma web JUANMA.docx
@@ -441,38 +441,62 @@
           <w:ilvl w:val="1"/>
           <w:numId w:val="1"/>
         </w:numPr>
+        <w:rPr>
+          <w:highlight w:val="green"/>
+        </w:rPr>
       </w:pPr>
       <w:proofErr w:type="gramStart"/>
       <w:r>
-        <w:t>Cómo aparece cuando se t</w:t>
-      </w:r>
-      <w:r>
-        <w:t>iene q hacer de nuevo?</w:t>
+        <w:rPr>
+          <w:highlight w:val="green"/>
+        </w:rPr>
+        <w:t>Cómo aparece cuando se tiene q hacer de nuevo?</w:t>
       </w:r>
       <w:proofErr w:type="gramEnd"/>
       <w:r>
+        <w:rPr>
+          <w:highlight w:val="green"/>
+        </w:rPr>
         <w:t xml:space="preserve"> </w:t>
       </w:r>
       <w:proofErr w:type="gramStart"/>
       <w:r>
+        <w:rPr>
+          <w:highlight w:val="green"/>
+        </w:rPr>
         <w:t>Se reemplaza?</w:t>
       </w:r>
       <w:proofErr w:type="gramEnd"/>
       <w:r>
+        <w:rPr>
+          <w:highlight w:val="green"/>
+        </w:rPr>
         <w:t xml:space="preserve"> </w:t>
       </w:r>
       <w:proofErr w:type="gramStart"/>
       <w:r>
+        <w:rPr>
+          <w:highlight w:val="green"/>
+        </w:rPr>
         <w:t>Aparece todo?</w:t>
       </w:r>
       <w:proofErr w:type="gramEnd"/>
       <w:r>
+        <w:rPr>
+          <w:highlight w:val="green"/>
+        </w:rPr>
         <w:t xml:space="preserve"> </w:t>
       </w:r>
       <w:r>
+        <w:rPr>
+          <w:highlight w:val="green"/>
+        </w:rPr>
         <w:sym w:font="Wingdings" w:char="F0E0"/>
       </w:r>
       <w:r>
+        <w:rPr>
+          <w:highlight w:val="green"/>
+        </w:rPr>
         <w:t xml:space="preserve"> REEMPLAZA. Utiliza los últimos resultados.</w:t>
       </w:r>
     </w:p>
@@ -485,7 +509,13 @@
         </w:numPr>
       </w:pPr>
       <w:r>
-        <w:t>En recomendación va el % obtenido más el texto.</w:t>
+        <w:rPr>
+          <w:highlight w:val="green"/>
+        </w:rPr>
+        <w:t>En recomendación va el % obtenido</w:t>
+      </w:r>
+      <w:r>
+        <w:t xml:space="preserve"> más el texto.</w:t>
       </w:r>
     </w:p>
     <w:p>
@@ -1055,6 +1085,7 @@
         <w:rPr>
           <w:rFonts w:ascii="Calibri" w:hAnsi="Calibri" w:cs="Calibri"/>
           <w:color w:val="000000"/>
+          <w:highlight w:val="green"/>
         </w:rPr>
       </w:pPr>
       <w:r>
@@ -1062,65 +1093,83 @@
           <w:rFonts w:ascii="Calibri" w:hAnsi="Calibri" w:cs="Calibri"/>
           <w:color w:val="000000"/>
         </w:rPr>
-        <w:t xml:space="preserve">Pasa: Si la cantidad de toques es igual o mayor a 5. </w:t>
+        <w:t xml:space="preserve">Pasa: </w:t>
       </w:r>
       <w:r>
         <w:rPr>
           <w:rFonts w:ascii="Calibri" w:hAnsi="Calibri" w:cs="Calibri"/>
           <w:color w:val="000000"/>
-          <w:highlight w:val="yellow"/>
-        </w:rPr>
-        <w:t>Luego, si la tasa de acierto es igual o mayor a 60% se recomienda utilizar acceso táctil directo, en cambio, si la tasa de acierto es menor al 60% se recomienda utilizar acceso táctil con barrido automático</w:t>
+          <w:highlight w:val="green"/>
+        </w:rPr>
+        <w:t>Si la cantidad de toques es igual o mayor a 5.</w:t>
       </w:r>
       <w:r>
         <w:rPr>
           <w:rFonts w:ascii="Calibri" w:hAnsi="Calibri" w:cs="Calibri"/>
           <w:color w:val="000000"/>
-          <w:highlight w:val="yellow"/>
-        </w:rPr>
-        <w:t>.</w:t>
+        </w:rPr>
+        <w:t xml:space="preserve"> </w:t>
       </w:r>
       <w:r>
         <w:rPr>
           <w:rFonts w:ascii="Calibri" w:hAnsi="Calibri" w:cs="Calibri"/>
           <w:color w:val="000000"/>
-        </w:rPr>
-        <w:t xml:space="preserve"> </w:t>
+          <w:highlight w:val="green"/>
+        </w:rPr>
+        <w:t>Luego, si la tasa de acierto es igual o mayor a 60% se recomienda utilizar acceso táctil directo, en cambio, si la tasa de acierto es menor al 60% se recomienda utilizar acceso táctil con barrido automático.</w:t>
       </w:r>
       <w:r>
         <w:rPr>
           <w:rFonts w:ascii="Calibri" w:hAnsi="Calibri" w:cs="Calibri"/>
           <w:color w:val="000000"/>
         </w:rPr>
-        <w:sym w:font="Wingdings" w:char="F0E0"/>
+        <w:t xml:space="preserve"> </w:t>
       </w:r>
       <w:r>
         <w:rPr>
           <w:rFonts w:ascii="Calibri" w:hAnsi="Calibri" w:cs="Calibri"/>
           <w:color w:val="000000"/>
         </w:rPr>
-        <w:t xml:space="preserve"> esto </w:t>
-      </w:r>
-      <w:proofErr w:type="spellStart"/>
+        <w:sym w:font="Wingdings" w:char="F0E0"/>
+      </w:r>
       <w:r>
         <w:rPr>
           <w:rFonts w:ascii="Calibri" w:hAnsi="Calibri" w:cs="Calibri"/>
           <w:color w:val="000000"/>
         </w:rPr>
-        <w:t>mas</w:t>
-      </w:r>
-      <w:proofErr w:type="spellEnd"/>
+        <w:t xml:space="preserve"> </w:t>
+      </w:r>
       <w:r>
         <w:rPr>
           <w:rFonts w:ascii="Calibri" w:hAnsi="Calibri" w:cs="Calibri"/>
           <w:color w:val="000000"/>
-        </w:rPr>
-        <w:t xml:space="preserve"> como a modo NOTA, no es pasa no pasa, sino que si te dio esto entonces te recomiendo esto. </w:t>
-      </w:r>
+          <w:highlight w:val="green"/>
+        </w:rPr>
+        <w:t xml:space="preserve">esto </w:t>
+      </w:r>
+      <w:proofErr w:type="spellStart"/>
       <w:r>
         <w:rPr>
           <w:rFonts w:ascii="Calibri" w:hAnsi="Calibri" w:cs="Calibri"/>
           <w:color w:val="000000"/>
+          <w:highlight w:val="green"/>
+        </w:rPr>
+        <w:t>mas</w:t>
+      </w:r>
+      <w:proofErr w:type="spellEnd"/>
+      <w:r>
+        <w:rPr>
+          <w:rFonts w:ascii="Calibri" w:hAnsi="Calibri" w:cs="Calibri"/>
+          <w:color w:val="000000"/>
+          <w:highlight w:val="green"/>
+        </w:rPr>
+        <w:t xml:space="preserve"> como a modo NOTA, no es pasa no pasa, sino que si te dio esto entonces te recomiendo esto. </w:t>
+      </w:r>
+      <w:r>
+        <w:rPr>
+          <w:rFonts w:ascii="Calibri" w:hAnsi="Calibri" w:cs="Calibri"/>
+          <w:color w:val="000000"/>
+          <w:highlight w:val="green"/>
         </w:rPr>
         <w:t xml:space="preserve">Ejemplo: “por su desempeño en las actividades se recomienda el uso de barrido / no es necesario el uso de barrido”. </w:t>
       </w:r>
@@ -1138,12 +1187,14 @@
         <w:rPr>
           <w:rFonts w:ascii="Calibri" w:hAnsi="Calibri" w:cs="Calibri"/>
           <w:color w:val="000000"/>
+          <w:highlight w:val="green"/>
         </w:rPr>
       </w:pPr>
       <w:r>
         <w:rPr>
           <w:rFonts w:ascii="Calibri" w:hAnsi="Calibri" w:cs="Calibri"/>
           <w:color w:val="000000"/>
+          <w:highlight w:val="green"/>
         </w:rPr>
         <w:t xml:space="preserve">No pasa: Sí la cantidad de toques es menor a 5. En este caso, se habilita la EM N°1. </w:t>
       </w:r>
@@ -1360,29 +1411,23 @@
         <w:rPr>
           <w:sz w:val="22"/>
           <w:szCs w:val="22"/>
-        </w:rPr>
-      </w:pPr>
-      <w:r>
-        <w:rPr>
-          <w:sz w:val="22"/>
-          <w:szCs w:val="22"/>
-        </w:rPr>
-        <w:t xml:space="preserve">Pasa: Si la cantidad de toques con la mano derecha o izquierda es igual o mayor a 2. </w:t>
-      </w:r>
-      <w:r>
-        <w:rPr>
-          <w:sz w:val="22"/>
-          <w:szCs w:val="22"/>
-          <w:highlight w:val="yellow"/>
-        </w:rPr>
-        <w:t xml:space="preserve">Luego, si la cantidad de toques es igual o mayor a 2 con ambas manos, se recomienda el uso de la doble botonera de forma convencional (desplazamiento y selección). </w:t>
+          <w:highlight w:val="green"/>
+        </w:rPr>
+      </w:pPr>
+      <w:r>
+        <w:rPr>
+          <w:sz w:val="22"/>
+          <w:szCs w:val="22"/>
+          <w:highlight w:val="green"/>
+        </w:rPr>
+        <w:t xml:space="preserve">Pasa: Si la cantidad de toques con la mano derecha o izquierda es igual o mayor a 2. Luego, si la cantidad de toques es igual o mayor a 2 con ambas manos, se recomienda el uso de la doble botonera de forma convencional (desplazamiento y selección). </w:t>
       </w:r>
       <w:proofErr w:type="gramStart"/>
       <w:r>
         <w:rPr>
           <w:sz w:val="22"/>
           <w:szCs w:val="22"/>
-          <w:highlight w:val="yellow"/>
+          <w:highlight w:val="green"/>
         </w:rPr>
         <w:t>En caso que</w:t>
       </w:r>
@@ -1391,21 +1436,15 @@
         <w:rPr>
           <w:sz w:val="22"/>
           <w:szCs w:val="22"/>
-          <w:highlight w:val="yellow"/>
-        </w:rPr>
-        <w:t xml:space="preserve"> la cantidad de toques sea mayor a 2 solo con una de las manos, se recomienda el uso de una sola botonera con barrido automático (desplazamiento automático y selección).</w:t>
-      </w:r>
-      <w:r>
-        <w:rPr>
-          <w:sz w:val="22"/>
-          <w:szCs w:val="22"/>
-        </w:rPr>
-        <w:t xml:space="preserve">  </w:t>
-      </w:r>
-      <w:r>
-        <w:rPr>
-          <w:sz w:val="22"/>
-          <w:szCs w:val="22"/>
+          <w:highlight w:val="green"/>
+        </w:rPr>
+        <w:t xml:space="preserve"> la cantidad de toques sea mayor a 2 solo con una de las manos, se recomienda el uso de una sola botonera con barrido automático (desplazamiento automático y selección).  </w:t>
+      </w:r>
+      <w:r>
+        <w:rPr>
+          <w:sz w:val="22"/>
+          <w:szCs w:val="22"/>
+          <w:highlight w:val="green"/>
         </w:rPr>
         <w:sym w:font="Wingdings" w:char="F0E0"/>
       </w:r>
@@ -1413,6 +1452,7 @@
         <w:rPr>
           <w:sz w:val="22"/>
           <w:szCs w:val="22"/>
+          <w:highlight w:val="green"/>
         </w:rPr>
         <w:t xml:space="preserve"> esto </w:t>
       </w:r>
@@ -1421,6 +1461,7 @@
         <w:rPr>
           <w:sz w:val="22"/>
           <w:szCs w:val="22"/>
+          <w:highlight w:val="green"/>
         </w:rPr>
         <w:t>mas</w:t>
       </w:r>
@@ -1429,6 +1470,7 @@
         <w:rPr>
           <w:sz w:val="22"/>
           <w:szCs w:val="22"/>
+          <w:highlight w:val="green"/>
         </w:rPr>
         <w:t xml:space="preserve"> como a modo NOTA, no es pasa </w:t>
       </w:r>
@@ -1436,6 +1478,7 @@
         <w:rPr>
           <w:sz w:val="22"/>
           <w:szCs w:val="22"/>
+          <w:highlight w:val="green"/>
         </w:rPr>
         <w:t xml:space="preserve">o </w:t>
       </w:r>
@@ -1443,6 +1486,7 @@
         <w:rPr>
           <w:sz w:val="22"/>
           <w:szCs w:val="22"/>
+          <w:highlight w:val="green"/>
         </w:rPr>
         <w:t>no pasa, sino que si te dio esto entonces te recomiendo esto.</w:t>
       </w:r>
@@ -1450,6 +1494,7 @@
         <w:rPr>
           <w:sz w:val="22"/>
           <w:szCs w:val="22"/>
+          <w:highlight w:val="green"/>
         </w:rPr>
         <w:t xml:space="preserve"> </w:t>
       </w:r>
@@ -1457,6 +1502,7 @@
         <w:rPr>
           <w:sz w:val="22"/>
           <w:szCs w:val="22"/>
+          <w:highlight w:val="green"/>
         </w:rPr>
         <w:sym w:font="Wingdings" w:char="F0E0"/>
       </w:r>
@@ -1464,15 +1510,9 @@
         <w:rPr>
           <w:sz w:val="22"/>
           <w:szCs w:val="22"/>
-        </w:rPr>
-        <w:t xml:space="preserve"> igual que criterio de arriba. </w:t>
-      </w:r>
-      <w:r>
-        <w:rPr>
-          <w:sz w:val="22"/>
-          <w:szCs w:val="22"/>
-        </w:rPr>
-        <w:t>Ejemplo: “por su desempeño en las actividades se recomienda el uso de barrido / no es necesario el uso de barrido”.</w:t>
+          <w:highlight w:val="green"/>
+        </w:rPr>
+        <w:t xml:space="preserve"> igual que criterio de arriba. Ejemplo: “por su desempeño en las actividades se recomienda el uso de barrido / no es necesario el uso de barrido”.</w:t>
       </w:r>
     </w:p>
     <w:p>
@@ -1491,8 +1531,16 @@
         <w:rPr>
           <w:sz w:val="22"/>
           <w:szCs w:val="22"/>
-        </w:rPr>
-        <w:t xml:space="preserve">No pasa: Sí la cantidad de toques con la mano derecha y la cantidad de toques con la mano izquierda es menor a 2. En este caso, se habilita la EM N°2. </w:t>
+          <w:highlight w:val="green"/>
+        </w:rPr>
+        <w:t>No pasa: Sí la cantidad de toques con la mano derecha y la cantidad de toques con la mano izquierda es menor a 2. En este caso, se habilita la EM N°2.</w:t>
+      </w:r>
+      <w:r>
+        <w:rPr>
+          <w:sz w:val="22"/>
+          <w:szCs w:val="22"/>
+        </w:rPr>
+        <w:t xml:space="preserve"> </w:t>
       </w:r>
     </w:p>
     <w:p>
@@ -3907,6 +3955,72 @@
       <w:szCs w:val="24"/>
     </w:rPr>
   </w:style>
+  <w:style w:type="character" w:styleId="Refdecomentario">
+    <w:name w:val="annotation reference"/>
+    <w:basedOn w:val="Fuentedeprrafopredeter"/>
+    <w:uiPriority w:val="99"/>
+    <w:semiHidden/>
+    <w:unhideWhenUsed/>
+    <w:rsid w:val="006402A1"/>
+    <w:rPr>
+      <w:sz w:val="16"/>
+      <w:szCs w:val="16"/>
+    </w:rPr>
+  </w:style>
+  <w:style w:type="paragraph" w:styleId="Textocomentario">
+    <w:name w:val="annotation text"/>
+    <w:basedOn w:val="Normal"/>
+    <w:link w:val="TextocomentarioCar"/>
+    <w:uiPriority w:val="99"/>
+    <w:unhideWhenUsed/>
+    <w:rsid w:val="006402A1"/>
+    <w:pPr>
+      <w:spacing w:line="240" w:lineRule="auto"/>
+    </w:pPr>
+    <w:rPr>
+      <w:sz w:val="20"/>
+      <w:szCs w:val="20"/>
+    </w:rPr>
+  </w:style>
+  <w:style w:type="character" w:customStyle="1" w:styleId="TextocomentarioCar">
+    <w:name w:val="Texto comentario Car"/>
+    <w:basedOn w:val="Fuentedeprrafopredeter"/>
+    <w:link w:val="Textocomentario"/>
+    <w:uiPriority w:val="99"/>
+    <w:rsid w:val="006402A1"/>
+    <w:rPr>
+      <w:sz w:val="20"/>
+      <w:szCs w:val="20"/>
+    </w:rPr>
+  </w:style>
+  <w:style w:type="paragraph" w:styleId="Asuntodelcomentario">
+    <w:name w:val="annotation subject"/>
+    <w:basedOn w:val="Textocomentario"/>
+    <w:next w:val="Textocomentario"/>
+    <w:link w:val="AsuntodelcomentarioCar"/>
+    <w:uiPriority w:val="99"/>
+    <w:semiHidden/>
+    <w:unhideWhenUsed/>
+    <w:rsid w:val="006402A1"/>
+    <w:rPr>
+      <w:b/>
+      <w:bCs/>
+    </w:rPr>
+  </w:style>
+  <w:style w:type="character" w:customStyle="1" w:styleId="AsuntodelcomentarioCar">
+    <w:name w:val="Asunto del comentario Car"/>
+    <w:basedOn w:val="TextocomentarioCar"/>
+    <w:link w:val="Asuntodelcomentario"/>
+    <w:uiPriority w:val="99"/>
+    <w:semiHidden/>
+    <w:rsid w:val="006402A1"/>
+    <w:rPr>
+      <w:b/>
+      <w:bCs/>
+      <w:sz w:val="20"/>
+      <w:szCs w:val="20"/>
+    </w:rPr>
+  </w:style>
 </w:styles>
 </file>
 

</xml_diff>

<commit_message>
added messages and styled report
</commit_message>
<xml_diff>
--- a/TODO/plataforma web JUANMA.docx
+++ b/TODO/plataforma web JUANMA.docx
@@ -6,19 +6,11 @@
       <w:pPr>
         <w:ind w:left="720" w:hanging="360"/>
       </w:pPr>
-      <w:proofErr w:type="gramStart"/>
-      <w:r>
-        <w:rPr>
-          <w:highlight w:val="green"/>
-        </w:rPr>
-        <w:t>Base de datos?</w:t>
-      </w:r>
-      <w:proofErr w:type="gramEnd"/>
-      <w:r>
-        <w:rPr>
-          <w:highlight w:val="green"/>
-        </w:rPr>
-        <w:t xml:space="preserve"> “El </w:t>
+      <w:r>
+        <w:rPr>
+          <w:highlight w:val="green"/>
+        </w:rPr>
+        <w:t xml:space="preserve">Base de datos? “El </w:t>
       </w:r>
       <w:proofErr w:type="spellStart"/>
       <w:r>
@@ -319,25 +311,7 @@
           <w:lang w:val="en-US"/>
         </w:rPr>
         <w:br/>
-        <w:t>CBOARD = 25% (D+E+G+</w:t>
-      </w:r>
-      <w:proofErr w:type="gramStart"/>
-      <w:r>
-        <w:rPr>
-          <w:color w:val="FF0000"/>
-          <w:highlight w:val="green"/>
-          <w:lang w:val="en-US"/>
-        </w:rPr>
-        <w:t>L)+</w:t>
-      </w:r>
-      <w:proofErr w:type="gramEnd"/>
-      <w:r>
-        <w:rPr>
-          <w:color w:val="FF0000"/>
-          <w:highlight w:val="green"/>
-          <w:lang w:val="en-US"/>
-        </w:rPr>
-        <w:t>7,5%(C+F+H+K)-15%(M)</w:t>
+        <w:t>CBOARD = 25% (D+E+G+L)+7,5%(C+F+H+K)-15%(M)</w:t>
       </w:r>
       <w:r>
         <w:rPr>
@@ -359,32 +333,69 @@
         <w:rPr>
           <w:rStyle w:val="Hipervnculo"/>
           <w:color w:val="FF0000"/>
+          <w:highlight w:val="green"/>
           <w:u w:val="none"/>
-          <w:lang w:val="en-US"/>
-        </w:rPr>
-      </w:pPr>
-      <w:proofErr w:type="spellStart"/>
-      <w:r>
-        <w:rPr>
-          <w:lang w:val="en-US"/>
-        </w:rPr>
-        <w:t>Texto</w:t>
-      </w:r>
-      <w:proofErr w:type="spellEnd"/>
-      <w:r>
-        <w:rPr>
-          <w:lang w:val="en-US"/>
-        </w:rPr>
-        <w:t xml:space="preserve">: </w:t>
-      </w:r>
-      <w:hyperlink r:id="rId8" w:history="1">
-        <w:r>
-          <w:rPr>
-            <w:rStyle w:val="Hipervnculo"/>
-          </w:rPr>
-          <w:t>FIGMA</w:t>
-        </w:r>
-      </w:hyperlink>
+        </w:rPr>
+      </w:pPr>
+      <w:r>
+        <w:rPr>
+          <w:highlight w:val="green"/>
+        </w:rPr>
+        <w:t xml:space="preserve">Texto: </w:t>
+      </w:r>
+      <w:r>
+        <w:rPr>
+          <w:highlight w:val="green"/>
+        </w:rPr>
+        <w:fldChar w:fldCharType="begin"/>
+      </w:r>
+      <w:r>
+        <w:rPr>
+          <w:highlight w:val="green"/>
+        </w:rPr>
+        <w:instrText>HYPERLINK "https://www.figma.com/file/pMh3bZtqUP8N7gxe6vXaLZ/Plataforma-Web?type=whiteboard&amp;node-id=0-1&amp;t=gixpzbNxSm7Ugjhs-0"</w:instrText>
+      </w:r>
+      <w:r>
+        <w:rPr>
+          <w:highlight w:val="green"/>
+        </w:rPr>
+      </w:r>
+      <w:r>
+        <w:rPr>
+          <w:highlight w:val="green"/>
+        </w:rPr>
+        <w:fldChar w:fldCharType="separate"/>
+      </w:r>
+      <w:r>
+        <w:rPr>
+          <w:rStyle w:val="Hipervnculo"/>
+          <w:highlight w:val="green"/>
+        </w:rPr>
+        <w:t>FIGMA</w:t>
+      </w:r>
+      <w:r>
+        <w:rPr>
+          <w:rStyle w:val="Hipervnculo"/>
+          <w:highlight w:val="green"/>
+        </w:rPr>
+        <w:fldChar w:fldCharType="end"/>
+      </w:r>
+      <w:r>
+        <w:rPr>
+          <w:rStyle w:val="Hipervnculo"/>
+          <w:highlight w:val="green"/>
+        </w:rPr>
+        <w:t xml:space="preserve"> </w:t>
+      </w:r>
+      <w:r>
+        <w:rPr>
+          <w:rStyle w:val="Hipervnculo"/>
+          <w:color w:val="FF0000"/>
+          <w:highlight w:val="yellow"/>
+          <w:u w:val="none"/>
+        </w:rPr>
+        <w:t>Excepto la parte de “Seleccionó pero tener en cuenta”</w:t>
+      </w:r>
     </w:p>
     <w:p>
       <w:pPr>
@@ -445,47 +456,11 @@
           <w:highlight w:val="green"/>
         </w:rPr>
       </w:pPr>
-      <w:proofErr w:type="gramStart"/>
-      <w:r>
-        <w:rPr>
-          <w:highlight w:val="green"/>
-        </w:rPr>
-        <w:t>Cómo aparece cuando se tiene q hacer de nuevo?</w:t>
-      </w:r>
-      <w:proofErr w:type="gramEnd"/>
-      <w:r>
-        <w:rPr>
-          <w:highlight w:val="green"/>
-        </w:rPr>
-        <w:t xml:space="preserve"> </w:t>
-      </w:r>
-      <w:proofErr w:type="gramStart"/>
-      <w:r>
-        <w:rPr>
-          <w:highlight w:val="green"/>
-        </w:rPr>
-        <w:t>Se reemplaza?</w:t>
-      </w:r>
-      <w:proofErr w:type="gramEnd"/>
-      <w:r>
-        <w:rPr>
-          <w:highlight w:val="green"/>
-        </w:rPr>
-        <w:t xml:space="preserve"> </w:t>
-      </w:r>
-      <w:proofErr w:type="gramStart"/>
-      <w:r>
-        <w:rPr>
-          <w:highlight w:val="green"/>
-        </w:rPr>
-        <w:t>Aparece todo?</w:t>
-      </w:r>
-      <w:proofErr w:type="gramEnd"/>
-      <w:r>
-        <w:rPr>
-          <w:highlight w:val="green"/>
-        </w:rPr>
-        <w:t xml:space="preserve"> </w:t>
+      <w:r>
+        <w:rPr>
+          <w:highlight w:val="green"/>
+        </w:rPr>
+        <w:t xml:space="preserve">Cómo aparece cuando se tiene q hacer de nuevo? Se reemplaza? Aparece todo? </w:t>
       </w:r>
       <w:r>
         <w:rPr>
@@ -539,15 +514,7 @@
         </w:numPr>
       </w:pPr>
       <w:r>
-        <w:t xml:space="preserve">En accesibilidad va </w:t>
-      </w:r>
-      <w:proofErr w:type="gramStart"/>
-      <w:r>
-        <w:t>el dispositivos</w:t>
-      </w:r>
-      <w:proofErr w:type="gramEnd"/>
-      <w:r>
-        <w:t xml:space="preserve"> según la prueba que se </w:t>
+        <w:t xml:space="preserve">En accesibilidad va el dispositivos según la prueba que se </w:t>
       </w:r>
       <w:proofErr w:type="spellStart"/>
       <w:r>
@@ -599,7 +566,7 @@
                     <pic:cNvPicPr/>
                   </pic:nvPicPr>
                   <pic:blipFill>
-                    <a:blip r:embed="rId9"/>
+                    <a:blip r:embed="rId8"/>
                     <a:stretch>
                       <a:fillRect/>
                     </a:stretch>
@@ -763,12 +730,10 @@
         <w:t xml:space="preserve"> del </w:t>
       </w:r>
       <w:proofErr w:type="spellStart"/>
-      <w:proofErr w:type="gramStart"/>
       <w:r>
         <w:t>click</w:t>
       </w:r>
       <w:proofErr w:type="spellEnd"/>
-      <w:proofErr w:type="gramEnd"/>
       <w:r>
         <w:t xml:space="preserve"> a 1 </w:t>
       </w:r>
@@ -792,7 +757,6 @@
           <w:highlight w:val="green"/>
         </w:rPr>
       </w:pPr>
-      <w:proofErr w:type="gramStart"/>
       <w:r>
         <w:rPr>
           <w:highlight w:val="green"/>
@@ -811,7 +775,6 @@
         </w:rPr>
         <w:t xml:space="preserve"> en barrido?</w:t>
       </w:r>
-      <w:proofErr w:type="gramEnd"/>
       <w:r>
         <w:rPr>
           <w:highlight w:val="green"/>
@@ -1295,7 +1258,6 @@
           <w:highlight w:val="green"/>
         </w:rPr>
       </w:pPr>
-      <w:proofErr w:type="gramStart"/>
       <w:r>
         <w:rPr>
           <w:rFonts w:ascii="Calibri" w:hAnsi="Calibri" w:cs="Calibri"/>
@@ -1304,7 +1266,6 @@
         </w:rPr>
         <w:t>Los tiempos promedios que son?</w:t>
       </w:r>
-      <w:proofErr w:type="gramEnd"/>
     </w:p>
     <w:p>
       <w:pPr>
@@ -1420,25 +1381,7 @@
           <w:szCs w:val="22"/>
           <w:highlight w:val="green"/>
         </w:rPr>
-        <w:t xml:space="preserve">Pasa: Si la cantidad de toques con la mano derecha o izquierda es igual o mayor a 2. Luego, si la cantidad de toques es igual o mayor a 2 con ambas manos, se recomienda el uso de la doble botonera de forma convencional (desplazamiento y selección). </w:t>
-      </w:r>
-      <w:proofErr w:type="gramStart"/>
-      <w:r>
-        <w:rPr>
-          <w:sz w:val="22"/>
-          <w:szCs w:val="22"/>
-          <w:highlight w:val="green"/>
-        </w:rPr>
-        <w:t>En caso que</w:t>
-      </w:r>
-      <w:proofErr w:type="gramEnd"/>
-      <w:r>
-        <w:rPr>
-          <w:sz w:val="22"/>
-          <w:szCs w:val="22"/>
-          <w:highlight w:val="green"/>
-        </w:rPr>
-        <w:t xml:space="preserve"> la cantidad de toques sea mayor a 2 solo con una de las manos, se recomienda el uso de una sola botonera con barrido automático (desplazamiento automático y selección).  </w:t>
+        <w:t xml:space="preserve">Pasa: Si la cantidad de toques con la mano derecha o izquierda es igual o mayor a 2. Luego, si la cantidad de toques es igual o mayor a 2 con ambas manos, se recomienda el uso de la doble botonera de forma convencional (desplazamiento y selección). En caso que la cantidad de toques sea mayor a 2 solo con una de las manos, se recomienda el uso de una sola botonera con barrido automático (desplazamiento automático y selección).  </w:t>
       </w:r>
       <w:r>
         <w:rPr>
@@ -1654,42 +1597,9 @@
           <w:sz w:val="22"/>
           <w:szCs w:val="22"/>
         </w:rPr>
-        <w:t xml:space="preserve">El punto desaparece cuando se pasa el </w:t>
-      </w:r>
-      <w:proofErr w:type="gramStart"/>
-      <w:r>
-        <w:rPr>
-          <w:sz w:val="22"/>
-          <w:szCs w:val="22"/>
-        </w:rPr>
-        <w:t>mouse</w:t>
-      </w:r>
-      <w:proofErr w:type="gramEnd"/>
-      <w:r>
-        <w:rPr>
-          <w:sz w:val="22"/>
-          <w:szCs w:val="22"/>
-        </w:rPr>
-        <w:t xml:space="preserve"> por encima. </w:t>
-      </w:r>
-      <w:proofErr w:type="gramStart"/>
-      <w:r>
-        <w:rPr>
-          <w:sz w:val="22"/>
-          <w:szCs w:val="22"/>
-        </w:rPr>
-        <w:t>Se puede?</w:t>
-      </w:r>
-      <w:proofErr w:type="gramEnd"/>
-      <w:r>
-        <w:rPr>
-          <w:sz w:val="22"/>
-          <w:szCs w:val="22"/>
-        </w:rPr>
-        <w:t xml:space="preserve"> Sino dejamos con que se haga </w:t>
+        <w:t xml:space="preserve">El punto desaparece cuando se pasa el mouse por encima. Se puede? Sino dejamos con que se haga </w:t>
       </w:r>
       <w:proofErr w:type="spellStart"/>
-      <w:proofErr w:type="gramStart"/>
       <w:r>
         <w:rPr>
           <w:sz w:val="22"/>
@@ -1698,7 +1608,6 @@
         <w:t>click</w:t>
       </w:r>
       <w:proofErr w:type="spellEnd"/>
-      <w:proofErr w:type="gramEnd"/>
       <w:r>
         <w:rPr>
           <w:sz w:val="22"/>
@@ -2003,7 +1912,7 @@
                     <pic:cNvPicPr/>
                   </pic:nvPicPr>
                   <pic:blipFill rotWithShape="1">
-                    <a:blip r:embed="rId10"/>
+                    <a:blip r:embed="rId9"/>
                     <a:srcRect l="46708" t="23540"/>
                     <a:stretch/>
                   </pic:blipFill>
@@ -2170,7 +2079,7 @@
                     <pic:cNvPicPr/>
                   </pic:nvPicPr>
                   <pic:blipFill>
-                    <a:blip r:embed="rId11"/>
+                    <a:blip r:embed="rId10"/>
                     <a:stretch>
                       <a:fillRect/>
                     </a:stretch>
@@ -2290,7 +2199,7 @@
                     <pic:cNvPicPr/>
                   </pic:nvPicPr>
                   <pic:blipFill>
-                    <a:blip r:embed="rId12"/>
+                    <a:blip r:embed="rId11"/>
                     <a:stretch>
                       <a:fillRect/>
                     </a:stretch>
@@ -2354,182 +2263,130 @@
           <w:highlight w:val="green"/>
         </w:rPr>
       </w:pPr>
-      <w:proofErr w:type="gramStart"/>
-      <w:r>
-        <w:rPr>
-          <w:highlight w:val="green"/>
-        </w:rPr>
-        <w:t>El nombre del evaluador como aparece?</w:t>
-      </w:r>
-      <w:proofErr w:type="gramEnd"/>
-      <w:r>
-        <w:rPr>
-          <w:highlight w:val="green"/>
-        </w:rPr>
+      <w:r>
+        <w:rPr>
+          <w:highlight w:val="green"/>
+        </w:rPr>
+        <w:t>El nombre del evaluador como aparece? Del registro?? o manual?</w:t>
+      </w:r>
+      <w:r>
+        <w:rPr>
+          <w:highlight w:val="green"/>
+        </w:rPr>
+        <w:t xml:space="preserve"> Actualmente se </w:t>
+      </w:r>
+      <w:proofErr w:type="spellStart"/>
+      <w:r>
+        <w:rPr>
+          <w:highlight w:val="green"/>
+        </w:rPr>
+        <w:t>setea</w:t>
+      </w:r>
+      <w:proofErr w:type="spellEnd"/>
+      <w:r>
+        <w:rPr>
+          <w:highlight w:val="green"/>
+        </w:rPr>
+        <w:t xml:space="preserve"> automáticamente. En el producto final se registra por inicio de sesión.</w:t>
+      </w:r>
+    </w:p>
+    <w:p>
+      <w:pPr>
+        <w:pStyle w:val="Prrafodelista"/>
+        <w:numPr>
+          <w:ilvl w:val="1"/>
+          <w:numId w:val="1"/>
+        </w:numPr>
+        <w:rPr>
+          <w:highlight w:val="green"/>
+        </w:rPr>
+      </w:pPr>
+      <w:r>
+        <w:rPr>
+          <w:highlight w:val="green"/>
+        </w:rPr>
+        <w:t xml:space="preserve">Acomodar los formularios por orden de uso. </w:t>
+      </w:r>
+    </w:p>
+    <w:p>
+      <w:pPr>
+        <w:pStyle w:val="Prrafodelista"/>
+        <w:numPr>
+          <w:ilvl w:val="1"/>
+          <w:numId w:val="1"/>
+        </w:numPr>
+        <w:rPr>
+          <w:highlight w:val="green"/>
+        </w:rPr>
+      </w:pPr>
+      <w:r>
+        <w:rPr>
+          <w:highlight w:val="green"/>
+        </w:rPr>
+        <w:t xml:space="preserve">El formulario de preevaluación ahora es el formulario de admisión pero no aparece para copiar link y completar, sino que se completó de antes y se importa como PDF. </w:t>
+      </w:r>
+      <w:r>
+        <w:rPr>
+          <w:highlight w:val="green"/>
+        </w:rPr>
+        <w:sym w:font="Wingdings" w:char="F0E0"/>
+      </w:r>
+      <w:r>
+        <w:rPr>
+          <w:highlight w:val="green"/>
+        </w:rPr>
+        <w:t xml:space="preserve"> se puede que lea el formulario de Google directamente, sin tener que descargarlo. </w:t>
+      </w:r>
+    </w:p>
+    <w:p>
+      <w:pPr>
+        <w:pStyle w:val="Prrafodelista"/>
+        <w:numPr>
+          <w:ilvl w:val="1"/>
+          <w:numId w:val="1"/>
+        </w:numPr>
+      </w:pPr>
+      <w:r>
+        <w:lastRenderedPageBreak/>
+        <w:t xml:space="preserve">Agregar opción de importar. Cómo visualizar esto? </w:t>
+      </w:r>
+      <w:r>
+        <w:sym w:font="Wingdings" w:char="F0E0"/>
+      </w:r>
+      <w:r>
+        <w:t xml:space="preserve"> relacionado con el de arriba.</w:t>
+      </w:r>
+    </w:p>
+    <w:p>
+      <w:pPr>
+        <w:pStyle w:val="Prrafodelista"/>
+        <w:numPr>
+          <w:ilvl w:val="1"/>
+          <w:numId w:val="1"/>
+        </w:numPr>
+      </w:pPr>
+      <w:r>
+        <w:rPr>
+          <w:highlight w:val="green"/>
+        </w:rPr>
+        <w:t>Agregar estado NA al formulario de admisión siempre.</w:t>
+      </w:r>
+      <w:r>
         <w:t xml:space="preserve"> </w:t>
       </w:r>
-      <w:proofErr w:type="gramStart"/>
-      <w:r>
-        <w:rPr>
-          <w:highlight w:val="green"/>
-        </w:rPr>
-        <w:t>Del registro??</w:t>
-      </w:r>
-      <w:proofErr w:type="gramEnd"/>
-      <w:r>
-        <w:rPr>
-          <w:highlight w:val="green"/>
-        </w:rPr>
-        <w:t xml:space="preserve"> o manual?</w:t>
-      </w:r>
-      <w:r>
-        <w:rPr>
-          <w:highlight w:val="green"/>
-        </w:rPr>
-        <w:t xml:space="preserve"> Actualmente se </w:t>
-      </w:r>
-      <w:proofErr w:type="spellStart"/>
-      <w:r>
-        <w:rPr>
-          <w:highlight w:val="green"/>
-        </w:rPr>
-        <w:t>setea</w:t>
-      </w:r>
-      <w:proofErr w:type="spellEnd"/>
-      <w:r>
-        <w:rPr>
-          <w:highlight w:val="green"/>
-        </w:rPr>
-        <w:t xml:space="preserve"> automáticamente. En el producto final se registra por inicio de sesión.</w:t>
-      </w:r>
-    </w:p>
-    <w:p>
-      <w:pPr>
-        <w:pStyle w:val="Prrafodelista"/>
-        <w:numPr>
-          <w:ilvl w:val="1"/>
-          <w:numId w:val="1"/>
-        </w:numPr>
-        <w:rPr>
-          <w:highlight w:val="green"/>
-        </w:rPr>
-      </w:pPr>
-      <w:r>
-        <w:rPr>
-          <w:highlight w:val="green"/>
-        </w:rPr>
-        <w:t xml:space="preserve">Acomodar los formularios por orden de uso. </w:t>
-      </w:r>
-    </w:p>
-    <w:p>
-      <w:pPr>
-        <w:pStyle w:val="Prrafodelista"/>
-        <w:numPr>
-          <w:ilvl w:val="1"/>
-          <w:numId w:val="1"/>
-        </w:numPr>
-        <w:rPr>
-          <w:highlight w:val="green"/>
-        </w:rPr>
-      </w:pPr>
-      <w:r>
-        <w:rPr>
-          <w:highlight w:val="green"/>
-        </w:rPr>
-        <w:t xml:space="preserve">El formulario de preevaluación ahora es el formulario de </w:t>
-      </w:r>
-      <w:proofErr w:type="gramStart"/>
-      <w:r>
-        <w:rPr>
-          <w:highlight w:val="green"/>
-        </w:rPr>
-        <w:t>admisión</w:t>
-      </w:r>
-      <w:proofErr w:type="gramEnd"/>
-      <w:r>
-        <w:rPr>
-          <w:highlight w:val="green"/>
-        </w:rPr>
-        <w:t xml:space="preserve"> pero no aparece para copiar link y completar, sino que se completó de antes y se importa como PDF. </w:t>
-      </w:r>
-      <w:r>
-        <w:rPr>
-          <w:highlight w:val="green"/>
-        </w:rPr>
-        <w:sym w:font="Wingdings" w:char="F0E0"/>
-      </w:r>
-      <w:r>
-        <w:rPr>
-          <w:highlight w:val="green"/>
-        </w:rPr>
-        <w:t xml:space="preserve"> se puede que lea el formulario de Google directamente, sin tener que descargarlo. </w:t>
-      </w:r>
-    </w:p>
-    <w:p>
-      <w:pPr>
-        <w:pStyle w:val="Prrafodelista"/>
-        <w:numPr>
-          <w:ilvl w:val="1"/>
-          <w:numId w:val="1"/>
-        </w:numPr>
-      </w:pPr>
-      <w:r>
-        <w:lastRenderedPageBreak/>
-        <w:t xml:space="preserve">Agregar opción de importar. </w:t>
-      </w:r>
-      <w:proofErr w:type="gramStart"/>
-      <w:r>
-        <w:t>Cómo visualizar esto?</w:t>
-      </w:r>
-      <w:proofErr w:type="gramEnd"/>
-      <w:r>
-        <w:t xml:space="preserve"> </w:t>
-      </w:r>
-      <w:r>
-        <w:sym w:font="Wingdings" w:char="F0E0"/>
-      </w:r>
-      <w:r>
-        <w:t xml:space="preserve"> relacionado con el de arriba.</w:t>
-      </w:r>
-    </w:p>
-    <w:p>
-      <w:pPr>
-        <w:pStyle w:val="Prrafodelista"/>
-        <w:numPr>
-          <w:ilvl w:val="1"/>
-          <w:numId w:val="1"/>
-        </w:numPr>
-      </w:pPr>
-      <w:r>
-        <w:rPr>
-          <w:highlight w:val="green"/>
-        </w:rPr>
-        <w:t>Agregar estado NA al formulario de admisión siempre.</w:t>
-      </w:r>
-      <w:r>
-        <w:t xml:space="preserve"> </w:t>
-      </w:r>
-    </w:p>
-    <w:p>
-      <w:pPr>
-        <w:pStyle w:val="Prrafodelista"/>
-        <w:numPr>
-          <w:ilvl w:val="1"/>
-          <w:numId w:val="1"/>
-        </w:numPr>
-      </w:pPr>
-      <w:r>
-        <w:t xml:space="preserve">Generar propuesta es un </w:t>
-      </w:r>
-      <w:proofErr w:type="gramStart"/>
-      <w:r>
-        <w:t>link</w:t>
-      </w:r>
-      <w:proofErr w:type="gramEnd"/>
-      <w:r>
-        <w:t xml:space="preserve">. </w:t>
-      </w:r>
-      <w:hyperlink r:id="rId13" w:history="1">
+    </w:p>
+    <w:p>
+      <w:pPr>
+        <w:pStyle w:val="Prrafodelista"/>
+        <w:numPr>
+          <w:ilvl w:val="1"/>
+          <w:numId w:val="1"/>
+        </w:numPr>
+      </w:pPr>
+      <w:r>
+        <w:t xml:space="preserve">Generar propuesta es un link. </w:t>
+      </w:r>
+      <w:hyperlink r:id="rId12" w:history="1">
         <w:r>
           <w:rPr>
             <w:rStyle w:val="Hipervnculo"/>
@@ -2552,26 +2409,11 @@
           <w:highlight w:val="green"/>
         </w:rPr>
       </w:pPr>
-      <w:proofErr w:type="gramStart"/>
-      <w:r>
-        <w:rPr>
-          <w:highlight w:val="green"/>
-        </w:rPr>
-        <w:t>Exportar datos, exporta todo?</w:t>
-      </w:r>
-      <w:proofErr w:type="gramEnd"/>
-      <w:r>
-        <w:rPr>
-          <w:highlight w:val="green"/>
-        </w:rPr>
-        <w:t xml:space="preserve"> </w:t>
-      </w:r>
-      <w:proofErr w:type="gramStart"/>
-      <w:r>
-        <w:rPr>
-          <w:highlight w:val="green"/>
-        </w:rPr>
-        <w:t xml:space="preserve">No </w:t>
+      <w:r>
+        <w:rPr>
+          <w:highlight w:val="green"/>
+        </w:rPr>
+        <w:t xml:space="preserve">Exportar datos, exporta todo? No </w:t>
       </w:r>
       <w:proofErr w:type="spellStart"/>
       <w:r>
@@ -2585,14 +2427,7 @@
         <w:rPr>
           <w:highlight w:val="green"/>
         </w:rPr>
-        <w:t xml:space="preserve"> como el reporte?</w:t>
-      </w:r>
-      <w:proofErr w:type="gramEnd"/>
-      <w:r>
-        <w:rPr>
-          <w:highlight w:val="green"/>
-        </w:rPr>
-        <w:t xml:space="preserve"> </w:t>
+        <w:t xml:space="preserve"> como el reporte? </w:t>
       </w:r>
       <w:r>
         <w:rPr>
@@ -2656,7 +2491,7 @@
                     <pic:cNvPicPr/>
                   </pic:nvPicPr>
                   <pic:blipFill>
-                    <a:blip r:embed="rId14"/>
+                    <a:blip r:embed="rId13"/>
                     <a:stretch>
                       <a:fillRect/>
                     </a:stretch>
@@ -2738,7 +2573,7 @@
                     <pic:cNvPicPr/>
                   </pic:nvPicPr>
                   <pic:blipFill>
-                    <a:blip r:embed="rId15"/>
+                    <a:blip r:embed="rId14"/>
                     <a:stretch>
                       <a:fillRect/>
                     </a:stretch>
@@ -4021,6 +3856,18 @@
       <w:szCs w:val="20"/>
     </w:rPr>
   </w:style>
+  <w:style w:type="character" w:styleId="Hipervnculovisitado">
+    <w:name w:val="FollowedHyperlink"/>
+    <w:basedOn w:val="Fuentedeprrafopredeter"/>
+    <w:uiPriority w:val="99"/>
+    <w:semiHidden/>
+    <w:unhideWhenUsed/>
+    <w:rsid w:val="00521EDE"/>
+    <w:rPr>
+      <w:color w:val="954F72" w:themeColor="followedHyperlink"/>
+      <w:u w:val="single"/>
+    </w:rPr>
+  </w:style>
 </w:styles>
 </file>
 

</xml_diff>